<commit_message>
just need to review and get last activity diagrams
</commit_message>
<xml_diff>
--- a/deliverables/SikWare presents FML(description).docx
+++ b/deliverables/SikWare presents FML(description).docx
@@ -744,12 +744,70 @@
                 <w:szCs w:val="32"/>
               </w:rPr>
             </w:pPr>
+            <w:r>
+              <w:rPr>
+                <w:sz w:val="32"/>
+                <w:szCs w:val="32"/>
+              </w:rPr>
+              <w:t>0.5</w:t>
+            </w:r>
           </w:p>
         </w:tc>
         <w:tc>
           <w:tcPr>
             <w:tcW w:w="2337" w:type="dxa"/>
           </w:tcPr>
+          <w:p>
+            <w:pPr>
+              <w:rPr>
+                <w:sz w:val="32"/>
+                <w:szCs w:val="32"/>
+              </w:rPr>
+            </w:pPr>
+            <w:r>
+              <w:rPr>
+                <w:sz w:val="32"/>
+                <w:szCs w:val="32"/>
+              </w:rPr>
+              <w:t>Clean up, added Table of Contents</w:t>
+            </w:r>
+            <w:r>
+              <w:rPr>
+                <w:sz w:val="32"/>
+                <w:szCs w:val="32"/>
+              </w:rPr>
+              <w:t>, Appendices</w:t>
+            </w:r>
+          </w:p>
+        </w:tc>
+        <w:tc>
+          <w:tcPr>
+            <w:tcW w:w="2338" w:type="dxa"/>
+          </w:tcPr>
+          <w:p>
+            <w:pPr>
+              <w:rPr>
+                <w:sz w:val="32"/>
+                <w:szCs w:val="32"/>
+              </w:rPr>
+            </w:pPr>
+            <w:r>
+              <w:rPr>
+                <w:sz w:val="32"/>
+                <w:szCs w:val="32"/>
+              </w:rPr>
+              <w:t xml:space="preserve">Adam </w:t>
+            </w:r>
+            <w:proofErr w:type="spellStart"/>
+            <w:r>
+              <w:rPr>
+                <w:sz w:val="32"/>
+                <w:szCs w:val="32"/>
+              </w:rPr>
+              <w:t>Pluth</w:t>
+            </w:r>
+            <w:proofErr w:type="spellEnd"/>
+          </w:p>
           <w:p>
             <w:pPr>
               <w:rPr>
@@ -770,19 +828,13 @@
                 <w:szCs w:val="32"/>
               </w:rPr>
             </w:pPr>
-          </w:p>
-        </w:tc>
-        <w:tc>
-          <w:tcPr>
-            <w:tcW w:w="2338" w:type="dxa"/>
-          </w:tcPr>
-          <w:p>
-            <w:pPr>
-              <w:rPr>
-                <w:sz w:val="32"/>
-                <w:szCs w:val="32"/>
-              </w:rPr>
-            </w:pPr>
+            <w:r>
+              <w:rPr>
+                <w:sz w:val="32"/>
+                <w:szCs w:val="32"/>
+              </w:rPr>
+              <w:t>03/02/2017</w:t>
+            </w:r>
           </w:p>
         </w:tc>
       </w:tr>
@@ -798,6 +850,13 @@
                 <w:szCs w:val="32"/>
               </w:rPr>
             </w:pPr>
+            <w:r>
+              <w:rPr>
+                <w:sz w:val="32"/>
+                <w:szCs w:val="32"/>
+              </w:rPr>
+              <w:t>0.6</w:t>
+            </w:r>
           </w:p>
         </w:tc>
         <w:tc>
@@ -811,6 +870,13 @@
                 <w:szCs w:val="32"/>
               </w:rPr>
             </w:pPr>
+            <w:r>
+              <w:rPr>
+                <w:sz w:val="32"/>
+                <w:szCs w:val="32"/>
+              </w:rPr>
+              <w:t>Activity Diagrams</w:t>
+            </w:r>
           </w:p>
         </w:tc>
         <w:tc>
@@ -824,6 +890,13 @@
                 <w:szCs w:val="32"/>
               </w:rPr>
             </w:pPr>
+            <w:r>
+              <w:rPr>
+                <w:sz w:val="32"/>
+                <w:szCs w:val="32"/>
+              </w:rPr>
+              <w:t>Ken Logan</w:t>
+            </w:r>
           </w:p>
         </w:tc>
         <w:tc>
@@ -837,6 +910,13 @@
                 <w:szCs w:val="32"/>
               </w:rPr>
             </w:pPr>
+            <w:r>
+              <w:rPr>
+                <w:sz w:val="32"/>
+                <w:szCs w:val="32"/>
+              </w:rPr>
+              <w:t>03/02/2017</w:t>
+            </w:r>
           </w:p>
         </w:tc>
       </w:tr>
@@ -852,6 +932,13 @@
                 <w:szCs w:val="32"/>
               </w:rPr>
             </w:pPr>
+            <w:r>
+              <w:rPr>
+                <w:sz w:val="32"/>
+                <w:szCs w:val="32"/>
+              </w:rPr>
+              <w:t>0.7</w:t>
+            </w:r>
           </w:p>
         </w:tc>
         <w:tc>
@@ -865,6 +952,13 @@
                 <w:szCs w:val="32"/>
               </w:rPr>
             </w:pPr>
+            <w:r>
+              <w:rPr>
+                <w:sz w:val="32"/>
+                <w:szCs w:val="32"/>
+              </w:rPr>
+              <w:t>Activity Diagrams</w:t>
+            </w:r>
           </w:p>
         </w:tc>
         <w:tc>
@@ -878,6 +972,22 @@
                 <w:szCs w:val="32"/>
               </w:rPr>
             </w:pPr>
+            <w:r>
+              <w:rPr>
+                <w:sz w:val="32"/>
+                <w:szCs w:val="32"/>
+              </w:rPr>
+              <w:t xml:space="preserve">Brandon </w:t>
+            </w:r>
+            <w:proofErr w:type="spellStart"/>
+            <w:r>
+              <w:rPr>
+                <w:sz w:val="32"/>
+                <w:szCs w:val="32"/>
+              </w:rPr>
+              <w:t>Mottor</w:t>
+            </w:r>
+            <w:proofErr w:type="spellEnd"/>
           </w:p>
         </w:tc>
         <w:tc>
@@ -891,6 +1001,13 @@
                 <w:szCs w:val="32"/>
               </w:rPr>
             </w:pPr>
+            <w:r>
+              <w:rPr>
+                <w:sz w:val="32"/>
+                <w:szCs w:val="32"/>
+              </w:rPr>
+              <w:t>03/02/2017</w:t>
+            </w:r>
           </w:p>
         </w:tc>
       </w:tr>
@@ -5578,6 +5695,277 @@
         </w:rPr>
         <w:br w:type="page"/>
       </w:r>
+    </w:p>
+    <w:p>
+      <w:pPr>
+        <w:pStyle w:val="ListParagraph"/>
+        <w:numPr>
+          <w:ilvl w:val="0"/>
+          <w:numId w:val="1"/>
+        </w:numPr>
+        <w:rPr>
+          <w:sz w:val="32"/>
+          <w:szCs w:val="32"/>
+        </w:rPr>
+      </w:pPr>
+      <w:r>
+        <w:rPr>
+          <w:sz w:val="32"/>
+          <w:szCs w:val="32"/>
+        </w:rPr>
+        <w:lastRenderedPageBreak/>
+        <w:t>Appendix</w:t>
+      </w:r>
+    </w:p>
+    <w:p>
+      <w:pPr>
+        <w:pStyle w:val="ListParagraph"/>
+        <w:numPr>
+          <w:ilvl w:val="1"/>
+          <w:numId w:val="1"/>
+        </w:numPr>
+        <w:rPr>
+          <w:sz w:val="32"/>
+          <w:szCs w:val="32"/>
+        </w:rPr>
+      </w:pPr>
+      <w:r>
+        <w:rPr>
+          <w:sz w:val="32"/>
+          <w:szCs w:val="32"/>
+        </w:rPr>
+        <w:t>A-Use Case</w:t>
+      </w:r>
+      <w:r>
+        <w:rPr>
+          <w:sz w:val="32"/>
+          <w:szCs w:val="32"/>
+        </w:rPr>
+        <w:t xml:space="preserve"> </w:t>
+      </w:r>
+      <w:r>
+        <w:rPr>
+          <w:sz w:val="32"/>
+          <w:szCs w:val="32"/>
+        </w:rPr>
+        <w:t>Diagram</w:t>
+      </w:r>
+    </w:p>
+    <w:p>
+      <w:pPr>
+        <w:ind w:left="360"/>
+        <w:rPr>
+          <w:sz w:val="32"/>
+          <w:szCs w:val="32"/>
+        </w:rPr>
+      </w:pPr>
+      <w:r>
+        <w:rPr>
+          <w:noProof/>
+          <w:sz w:val="32"/>
+          <w:szCs w:val="32"/>
+        </w:rPr>
+        <w:drawing>
+          <wp:inline distT="0" distB="0" distL="0" distR="0">
+            <wp:extent cx="5943600" cy="4027323"/>
+            <wp:effectExtent l="0" t="0" r="0" b="0"/>
+            <wp:docPr id="3" name="Picture 3" descr="C:\Users\Aime1\Git\Capstone-Computing-CS495-UA\deliverables\Diagrams\use Case.PNG"/>
+            <wp:cNvGraphicFramePr>
+              <a:graphicFrameLocks xmlns:a="http://schemas.openxmlformats.org/drawingml/2006/main" noChangeAspect="1"/>
+            </wp:cNvGraphicFramePr>
+            <a:graphic xmlns:a="http://schemas.openxmlformats.org/drawingml/2006/main">
+              <a:graphicData uri="http://schemas.openxmlformats.org/drawingml/2006/picture">
+                <pic:pic xmlns:pic="http://schemas.openxmlformats.org/drawingml/2006/picture">
+                  <pic:nvPicPr>
+                    <pic:cNvPr id="0" name="Picture 2" descr="C:\Users\Aime1\Git\Capstone-Computing-CS495-UA\deliverables\Diagrams\use Case.PNG"/>
+                    <pic:cNvPicPr>
+                      <a:picLocks noChangeAspect="1" noChangeArrowheads="1"/>
+                    </pic:cNvPicPr>
+                  </pic:nvPicPr>
+                  <pic:blipFill>
+                    <a:blip r:embed="rId7">
+                      <a:extLst>
+                        <a:ext uri="{28A0092B-C50C-407E-A947-70E740481C1C}">
+                          <a14:useLocalDpi xmlns:a14="http://schemas.microsoft.com/office/drawing/2010/main" val="0"/>
+                        </a:ext>
+                      </a:extLst>
+                    </a:blip>
+                    <a:srcRect/>
+                    <a:stretch>
+                      <a:fillRect/>
+                    </a:stretch>
+                  </pic:blipFill>
+                  <pic:spPr bwMode="auto">
+                    <a:xfrm>
+                      <a:off x="0" y="0"/>
+                      <a:ext cx="5943600" cy="4027323"/>
+                    </a:xfrm>
+                    <a:prstGeom prst="rect">
+                      <a:avLst/>
+                    </a:prstGeom>
+                    <a:noFill/>
+                    <a:ln>
+                      <a:noFill/>
+                    </a:ln>
+                  </pic:spPr>
+                </pic:pic>
+              </a:graphicData>
+            </a:graphic>
+          </wp:inline>
+        </w:drawing>
+      </w:r>
+    </w:p>
+    <w:p>
+      <w:pPr>
+        <w:pStyle w:val="ListParagraph"/>
+        <w:numPr>
+          <w:ilvl w:val="1"/>
+          <w:numId w:val="1"/>
+        </w:numPr>
+        <w:rPr>
+          <w:sz w:val="32"/>
+          <w:szCs w:val="32"/>
+        </w:rPr>
+      </w:pPr>
+      <w:r>
+        <w:rPr>
+          <w:sz w:val="32"/>
+          <w:szCs w:val="32"/>
+        </w:rPr>
+        <w:t>B-Class Diagram</w:t>
+      </w:r>
+    </w:p>
+    <w:p>
+      <w:pPr>
+        <w:pStyle w:val="ListParagraph"/>
+        <w:ind w:left="360"/>
+        <w:rPr>
+          <w:sz w:val="32"/>
+          <w:szCs w:val="32"/>
+        </w:rPr>
+      </w:pPr>
+    </w:p>
+    <w:p>
+      <w:pPr>
+        <w:rPr>
+          <w:sz w:val="32"/>
+          <w:szCs w:val="32"/>
+        </w:rPr>
+      </w:pPr>
+      <w:r>
+        <w:rPr>
+          <w:noProof/>
+          <w:sz w:val="32"/>
+          <w:szCs w:val="32"/>
+        </w:rPr>
+        <w:drawing>
+          <wp:inline distT="0" distB="0" distL="0" distR="0">
+            <wp:extent cx="5943600" cy="2574758"/>
+            <wp:effectExtent l="0" t="0" r="0" b="0"/>
+            <wp:docPr id="4" name="Picture 4" descr="C:\Users\Aime1\Git\Capstone-Computing-CS495-UA\deliverables\Diagrams\HighLevelClass.PNG"/>
+            <wp:cNvGraphicFramePr>
+              <a:graphicFrameLocks xmlns:a="http://schemas.openxmlformats.org/drawingml/2006/main" noChangeAspect="1"/>
+            </wp:cNvGraphicFramePr>
+            <a:graphic xmlns:a="http://schemas.openxmlformats.org/drawingml/2006/main">
+              <a:graphicData uri="http://schemas.openxmlformats.org/drawingml/2006/picture">
+                <pic:pic xmlns:pic="http://schemas.openxmlformats.org/drawingml/2006/picture">
+                  <pic:nvPicPr>
+                    <pic:cNvPr id="0" name="Picture 3" descr="C:\Users\Aime1\Git\Capstone-Computing-CS495-UA\deliverables\Diagrams\HighLevelClass.PNG"/>
+                    <pic:cNvPicPr>
+                      <a:picLocks noChangeAspect="1" noChangeArrowheads="1"/>
+                    </pic:cNvPicPr>
+                  </pic:nvPicPr>
+                  <pic:blipFill>
+                    <a:blip r:embed="rId8">
+                      <a:extLst>
+                        <a:ext uri="{28A0092B-C50C-407E-A947-70E740481C1C}">
+                          <a14:useLocalDpi xmlns:a14="http://schemas.microsoft.com/office/drawing/2010/main" val="0"/>
+                        </a:ext>
+                      </a:extLst>
+                    </a:blip>
+                    <a:srcRect/>
+                    <a:stretch>
+                      <a:fillRect/>
+                    </a:stretch>
+                  </pic:blipFill>
+                  <pic:spPr bwMode="auto">
+                    <a:xfrm>
+                      <a:off x="0" y="0"/>
+                      <a:ext cx="5943600" cy="2574758"/>
+                    </a:xfrm>
+                    <a:prstGeom prst="rect">
+                      <a:avLst/>
+                    </a:prstGeom>
+                    <a:noFill/>
+                    <a:ln>
+                      <a:noFill/>
+                    </a:ln>
+                  </pic:spPr>
+                </pic:pic>
+              </a:graphicData>
+            </a:graphic>
+          </wp:inline>
+        </w:drawing>
+      </w:r>
+    </w:p>
+    <w:p>
+      <w:pPr>
+        <w:rPr>
+          <w:sz w:val="32"/>
+          <w:szCs w:val="32"/>
+        </w:rPr>
+      </w:pPr>
+    </w:p>
+    <w:p>
+      <w:pPr>
+        <w:pStyle w:val="ListParagraph"/>
+        <w:numPr>
+          <w:ilvl w:val="1"/>
+          <w:numId w:val="1"/>
+        </w:numPr>
+        <w:rPr>
+          <w:sz w:val="32"/>
+          <w:szCs w:val="32"/>
+        </w:rPr>
+      </w:pPr>
+      <w:r>
+        <w:rPr>
+          <w:sz w:val="32"/>
+          <w:szCs w:val="32"/>
+        </w:rPr>
+        <w:t>C-Activity D</w:t>
+      </w:r>
+      <w:r>
+        <w:rPr>
+          <w:sz w:val="32"/>
+          <w:szCs w:val="32"/>
+        </w:rPr>
+        <w:t>i</w:t>
+      </w:r>
+      <w:r>
+        <w:rPr>
+          <w:sz w:val="32"/>
+          <w:szCs w:val="32"/>
+        </w:rPr>
+        <w:t>a</w:t>
+      </w:r>
+      <w:r>
+        <w:rPr>
+          <w:sz w:val="32"/>
+          <w:szCs w:val="32"/>
+        </w:rPr>
+        <w:t>grams</w:t>
+      </w:r>
+    </w:p>
+    <w:p>
+      <w:pPr>
+        <w:pStyle w:val="ListParagraph"/>
+        <w:ind w:left="792"/>
+        <w:rPr>
+          <w:sz w:val="32"/>
+          <w:szCs w:val="32"/>
+        </w:rPr>
+      </w:pPr>
       <w:bookmarkStart w:id="0" w:name="_GoBack"/>
       <w:bookmarkEnd w:id="0"/>
     </w:p>
@@ -5585,7 +5973,7 @@
       <w:pPr>
         <w:pStyle w:val="ListParagraph"/>
         <w:numPr>
-          <w:ilvl w:val="0"/>
+          <w:ilvl w:val="2"/>
           <w:numId w:val="1"/>
         </w:numPr>
         <w:rPr>
@@ -5598,15 +5986,105 @@
           <w:sz w:val="32"/>
           <w:szCs w:val="32"/>
         </w:rPr>
-        <w:lastRenderedPageBreak/>
-        <w:t>Appendix</w:t>
-      </w:r>
-    </w:p>
-    <w:p>
-      <w:pPr>
-        <w:pStyle w:val="ListParagraph"/>
-        <w:numPr>
-          <w:ilvl w:val="1"/>
+        <w:t>Chat</w:t>
+      </w:r>
+    </w:p>
+    <w:p>
+      <w:pPr>
+        <w:ind w:left="720"/>
+        <w:rPr>
+          <w:sz w:val="32"/>
+          <w:szCs w:val="32"/>
+        </w:rPr>
+      </w:pPr>
+      <w:r>
+        <w:rPr>
+          <w:noProof/>
+          <w:sz w:val="32"/>
+          <w:szCs w:val="32"/>
+        </w:rPr>
+        <w:drawing>
+          <wp:inline distT="0" distB="0" distL="0" distR="0">
+            <wp:extent cx="5895975" cy="4152900"/>
+            <wp:effectExtent l="0" t="0" r="9525" b="0"/>
+            <wp:docPr id="6" name="Picture 6" descr="C:\Users\Aime1\Git\Capstone-Computing-CS495-UA\deliverables\Diagrams\ChatActivity.PNG"/>
+            <wp:cNvGraphicFramePr>
+              <a:graphicFrameLocks xmlns:a="http://schemas.openxmlformats.org/drawingml/2006/main" noChangeAspect="1"/>
+            </wp:cNvGraphicFramePr>
+            <a:graphic xmlns:a="http://schemas.openxmlformats.org/drawingml/2006/main">
+              <a:graphicData uri="http://schemas.openxmlformats.org/drawingml/2006/picture">
+                <pic:pic xmlns:pic="http://schemas.openxmlformats.org/drawingml/2006/picture">
+                  <pic:nvPicPr>
+                    <pic:cNvPr id="0" name="Picture 5" descr="C:\Users\Aime1\Git\Capstone-Computing-CS495-UA\deliverables\Diagrams\ChatActivity.PNG"/>
+                    <pic:cNvPicPr>
+                      <a:picLocks noChangeAspect="1" noChangeArrowheads="1"/>
+                    </pic:cNvPicPr>
+                  </pic:nvPicPr>
+                  <pic:blipFill>
+                    <a:blip r:embed="rId9">
+                      <a:extLst>
+                        <a:ext uri="{28A0092B-C50C-407E-A947-70E740481C1C}">
+                          <a14:useLocalDpi xmlns:a14="http://schemas.microsoft.com/office/drawing/2010/main" val="0"/>
+                        </a:ext>
+                      </a:extLst>
+                    </a:blip>
+                    <a:srcRect/>
+                    <a:stretch>
+                      <a:fillRect/>
+                    </a:stretch>
+                  </pic:blipFill>
+                  <pic:spPr bwMode="auto">
+                    <a:xfrm>
+                      <a:off x="0" y="0"/>
+                      <a:ext cx="5895975" cy="4152900"/>
+                    </a:xfrm>
+                    <a:prstGeom prst="rect">
+                      <a:avLst/>
+                    </a:prstGeom>
+                    <a:noFill/>
+                    <a:ln>
+                      <a:noFill/>
+                    </a:ln>
+                  </pic:spPr>
+                </pic:pic>
+              </a:graphicData>
+            </a:graphic>
+          </wp:inline>
+        </w:drawing>
+      </w:r>
+    </w:p>
+    <w:p>
+      <w:pPr>
+        <w:pStyle w:val="ListParagraph"/>
+        <w:ind w:left="1224"/>
+        <w:rPr>
+          <w:sz w:val="32"/>
+          <w:szCs w:val="32"/>
+        </w:rPr>
+      </w:pPr>
+      <w:r>
+        <w:rPr>
+          <w:sz w:val="32"/>
+          <w:szCs w:val="32"/>
+        </w:rPr>
+        <w:br w:type="page"/>
+      </w:r>
+    </w:p>
+    <w:p>
+      <w:pPr>
+        <w:pStyle w:val="ListParagraph"/>
+        <w:ind w:left="1224"/>
+        <w:rPr>
+          <w:sz w:val="32"/>
+          <w:szCs w:val="32"/>
+        </w:rPr>
+      </w:pPr>
+    </w:p>
+    <w:p>
+      <w:pPr>
+        <w:pStyle w:val="ListParagraph"/>
+        <w:numPr>
+          <w:ilvl w:val="2"/>
           <w:numId w:val="1"/>
         </w:numPr>
         <w:rPr>
@@ -5619,55 +6097,105 @@
           <w:sz w:val="32"/>
           <w:szCs w:val="32"/>
         </w:rPr>
-        <w:t>A-Use Case</w:t>
-      </w:r>
-      <w:r>
-        <w:rPr>
-          <w:sz w:val="32"/>
-          <w:szCs w:val="32"/>
-        </w:rPr>
-        <w:t xml:space="preserve"> </w:t>
-      </w:r>
-      <w:r>
-        <w:rPr>
-          <w:sz w:val="32"/>
-          <w:szCs w:val="32"/>
-        </w:rPr>
-        <w:t>Diagram</w:t>
-      </w:r>
-    </w:p>
-    <w:p>
-      <w:pPr>
-        <w:ind w:left="360"/>
-        <w:rPr>
-          <w:sz w:val="32"/>
-          <w:szCs w:val="32"/>
-        </w:rPr>
-      </w:pPr>
-    </w:p>
-    <w:p>
-      <w:pPr>
-        <w:ind w:left="360"/>
-        <w:rPr>
-          <w:sz w:val="32"/>
-          <w:szCs w:val="32"/>
-        </w:rPr>
-      </w:pPr>
-    </w:p>
-    <w:p>
-      <w:pPr>
-        <w:ind w:left="360"/>
-        <w:rPr>
-          <w:sz w:val="32"/>
-          <w:szCs w:val="32"/>
-        </w:rPr>
-      </w:pPr>
-    </w:p>
-    <w:p>
-      <w:pPr>
-        <w:pStyle w:val="ListParagraph"/>
-        <w:numPr>
-          <w:ilvl w:val="1"/>
+        <w:t>Rewards</w:t>
+      </w:r>
+    </w:p>
+    <w:p>
+      <w:pPr>
+        <w:ind w:left="720"/>
+        <w:rPr>
+          <w:sz w:val="32"/>
+          <w:szCs w:val="32"/>
+        </w:rPr>
+      </w:pPr>
+      <w:r>
+        <w:rPr>
+          <w:noProof/>
+          <w:sz w:val="32"/>
+          <w:szCs w:val="32"/>
+        </w:rPr>
+        <w:drawing>
+          <wp:inline distT="0" distB="0" distL="0" distR="0">
+            <wp:extent cx="5943600" cy="4611572"/>
+            <wp:effectExtent l="0" t="0" r="0" b="0"/>
+            <wp:docPr id="7" name="Picture 7" descr="C:\Users\Aime1\Git\Capstone-Computing-CS495-UA\deliverables\Diagrams\Rewards.PNG"/>
+            <wp:cNvGraphicFramePr>
+              <a:graphicFrameLocks xmlns:a="http://schemas.openxmlformats.org/drawingml/2006/main" noChangeAspect="1"/>
+            </wp:cNvGraphicFramePr>
+            <a:graphic xmlns:a="http://schemas.openxmlformats.org/drawingml/2006/main">
+              <a:graphicData uri="http://schemas.openxmlformats.org/drawingml/2006/picture">
+                <pic:pic xmlns:pic="http://schemas.openxmlformats.org/drawingml/2006/picture">
+                  <pic:nvPicPr>
+                    <pic:cNvPr id="0" name="Picture 6" descr="C:\Users\Aime1\Git\Capstone-Computing-CS495-UA\deliverables\Diagrams\Rewards.PNG"/>
+                    <pic:cNvPicPr>
+                      <a:picLocks noChangeAspect="1" noChangeArrowheads="1"/>
+                    </pic:cNvPicPr>
+                  </pic:nvPicPr>
+                  <pic:blipFill>
+                    <a:blip r:embed="rId10">
+                      <a:extLst>
+                        <a:ext uri="{28A0092B-C50C-407E-A947-70E740481C1C}">
+                          <a14:useLocalDpi xmlns:a14="http://schemas.microsoft.com/office/drawing/2010/main" val="0"/>
+                        </a:ext>
+                      </a:extLst>
+                    </a:blip>
+                    <a:srcRect/>
+                    <a:stretch>
+                      <a:fillRect/>
+                    </a:stretch>
+                  </pic:blipFill>
+                  <pic:spPr bwMode="auto">
+                    <a:xfrm>
+                      <a:off x="0" y="0"/>
+                      <a:ext cx="5943600" cy="4611572"/>
+                    </a:xfrm>
+                    <a:prstGeom prst="rect">
+                      <a:avLst/>
+                    </a:prstGeom>
+                    <a:noFill/>
+                    <a:ln>
+                      <a:noFill/>
+                    </a:ln>
+                  </pic:spPr>
+                </pic:pic>
+              </a:graphicData>
+            </a:graphic>
+          </wp:inline>
+        </w:drawing>
+      </w:r>
+    </w:p>
+    <w:p>
+      <w:pPr>
+        <w:pStyle w:val="ListParagraph"/>
+        <w:ind w:left="1224"/>
+        <w:rPr>
+          <w:sz w:val="32"/>
+          <w:szCs w:val="32"/>
+        </w:rPr>
+      </w:pPr>
+      <w:r>
+        <w:rPr>
+          <w:sz w:val="32"/>
+          <w:szCs w:val="32"/>
+        </w:rPr>
+        <w:br w:type="page"/>
+      </w:r>
+    </w:p>
+    <w:p>
+      <w:pPr>
+        <w:pStyle w:val="ListParagraph"/>
+        <w:ind w:left="1224"/>
+        <w:rPr>
+          <w:sz w:val="32"/>
+          <w:szCs w:val="32"/>
+        </w:rPr>
+      </w:pPr>
+    </w:p>
+    <w:p>
+      <w:pPr>
+        <w:pStyle w:val="ListParagraph"/>
+        <w:numPr>
+          <w:ilvl w:val="2"/>
           <w:numId w:val="1"/>
         </w:numPr>
         <w:rPr>
@@ -5680,38 +6208,94 @@
           <w:sz w:val="32"/>
           <w:szCs w:val="32"/>
         </w:rPr>
-        <w:t>B-Class Diagram</w:t>
-      </w:r>
-    </w:p>
-    <w:p>
-      <w:pPr>
-        <w:rPr>
-          <w:sz w:val="32"/>
-          <w:szCs w:val="32"/>
-        </w:rPr>
-      </w:pPr>
-    </w:p>
-    <w:p>
-      <w:pPr>
-        <w:rPr>
-          <w:sz w:val="32"/>
-          <w:szCs w:val="32"/>
-        </w:rPr>
-      </w:pPr>
-    </w:p>
-    <w:p>
-      <w:pPr>
-        <w:rPr>
-          <w:sz w:val="32"/>
-          <w:szCs w:val="32"/>
-        </w:rPr>
-      </w:pPr>
-    </w:p>
-    <w:p>
-      <w:pPr>
-        <w:pStyle w:val="ListParagraph"/>
-        <w:numPr>
-          <w:ilvl w:val="1"/>
+        <w:t>Notes</w:t>
+      </w:r>
+    </w:p>
+    <w:p>
+      <w:pPr>
+        <w:ind w:left="720"/>
+        <w:rPr>
+          <w:sz w:val="32"/>
+          <w:szCs w:val="32"/>
+        </w:rPr>
+      </w:pPr>
+      <w:r>
+        <w:rPr>
+          <w:noProof/>
+          <w:sz w:val="32"/>
+          <w:szCs w:val="32"/>
+        </w:rPr>
+        <w:drawing>
+          <wp:inline distT="0" distB="0" distL="0" distR="0">
+            <wp:extent cx="5943600" cy="5785572"/>
+            <wp:effectExtent l="0" t="0" r="0" b="5715"/>
+            <wp:docPr id="8" name="Picture 8" descr="C:\Users\Aime1\Git\Capstone-Computing-CS495-UA\deliverables\Diagrams\Notes.PNG"/>
+            <wp:cNvGraphicFramePr>
+              <a:graphicFrameLocks xmlns:a="http://schemas.openxmlformats.org/drawingml/2006/main" noChangeAspect="1"/>
+            </wp:cNvGraphicFramePr>
+            <a:graphic xmlns:a="http://schemas.openxmlformats.org/drawingml/2006/main">
+              <a:graphicData uri="http://schemas.openxmlformats.org/drawingml/2006/picture">
+                <pic:pic xmlns:pic="http://schemas.openxmlformats.org/drawingml/2006/picture">
+                  <pic:nvPicPr>
+                    <pic:cNvPr id="0" name="Picture 7" descr="C:\Users\Aime1\Git\Capstone-Computing-CS495-UA\deliverables\Diagrams\Notes.PNG"/>
+                    <pic:cNvPicPr>
+                      <a:picLocks noChangeAspect="1" noChangeArrowheads="1"/>
+                    </pic:cNvPicPr>
+                  </pic:nvPicPr>
+                  <pic:blipFill>
+                    <a:blip r:embed="rId11">
+                      <a:extLst>
+                        <a:ext uri="{28A0092B-C50C-407E-A947-70E740481C1C}">
+                          <a14:useLocalDpi xmlns:a14="http://schemas.microsoft.com/office/drawing/2010/main" val="0"/>
+                        </a:ext>
+                      </a:extLst>
+                    </a:blip>
+                    <a:srcRect/>
+                    <a:stretch>
+                      <a:fillRect/>
+                    </a:stretch>
+                  </pic:blipFill>
+                  <pic:spPr bwMode="auto">
+                    <a:xfrm>
+                      <a:off x="0" y="0"/>
+                      <a:ext cx="5943600" cy="5785572"/>
+                    </a:xfrm>
+                    <a:prstGeom prst="rect">
+                      <a:avLst/>
+                    </a:prstGeom>
+                    <a:noFill/>
+                    <a:ln>
+                      <a:noFill/>
+                    </a:ln>
+                  </pic:spPr>
+                </pic:pic>
+              </a:graphicData>
+            </a:graphic>
+          </wp:inline>
+        </w:drawing>
+      </w:r>
+      <w:r>
+        <w:rPr>
+          <w:sz w:val="32"/>
+          <w:szCs w:val="32"/>
+        </w:rPr>
+        <w:br w:type="page"/>
+      </w:r>
+    </w:p>
+    <w:p>
+      <w:pPr>
+        <w:ind w:left="720"/>
+        <w:rPr>
+          <w:sz w:val="32"/>
+          <w:szCs w:val="32"/>
+        </w:rPr>
+      </w:pPr>
+    </w:p>
+    <w:p>
+      <w:pPr>
+        <w:pStyle w:val="ListParagraph"/>
+        <w:numPr>
+          <w:ilvl w:val="2"/>
           <w:numId w:val="1"/>
         </w:numPr>
         <w:rPr>
@@ -5724,28 +6308,152 @@
           <w:sz w:val="32"/>
           <w:szCs w:val="32"/>
         </w:rPr>
-        <w:t>C-Activity D</w:t>
-      </w:r>
-      <w:r>
-        <w:rPr>
-          <w:sz w:val="32"/>
-          <w:szCs w:val="32"/>
-        </w:rPr>
-        <w:t>i</w:t>
-      </w:r>
-      <w:r>
-        <w:rPr>
-          <w:sz w:val="32"/>
-          <w:szCs w:val="32"/>
-        </w:rPr>
-        <w:t>a</w:t>
-      </w:r>
-      <w:r>
-        <w:rPr>
-          <w:sz w:val="32"/>
-          <w:szCs w:val="32"/>
-        </w:rPr>
-        <w:t>grams</w:t>
+        <w:t>Calendar</w:t>
+      </w:r>
+    </w:p>
+    <w:p>
+      <w:pPr>
+        <w:ind w:left="720"/>
+        <w:rPr>
+          <w:sz w:val="32"/>
+          <w:szCs w:val="32"/>
+        </w:rPr>
+      </w:pPr>
+      <w:r>
+        <w:rPr>
+          <w:noProof/>
+          <w:sz w:val="32"/>
+          <w:szCs w:val="32"/>
+        </w:rPr>
+        <w:drawing>
+          <wp:inline distT="0" distB="0" distL="0" distR="0">
+            <wp:extent cx="5943600" cy="4332649"/>
+            <wp:effectExtent l="0" t="0" r="0" b="0"/>
+            <wp:docPr id="5" name="Picture 5" descr="C:\Users\Aime1\Git\Capstone-Computing-CS495-UA\deliverables\Diagrams\Calendar.PNG"/>
+            <wp:cNvGraphicFramePr>
+              <a:graphicFrameLocks xmlns:a="http://schemas.openxmlformats.org/drawingml/2006/main" noChangeAspect="1"/>
+            </wp:cNvGraphicFramePr>
+            <a:graphic xmlns:a="http://schemas.openxmlformats.org/drawingml/2006/main">
+              <a:graphicData uri="http://schemas.openxmlformats.org/drawingml/2006/picture">
+                <pic:pic xmlns:pic="http://schemas.openxmlformats.org/drawingml/2006/picture">
+                  <pic:nvPicPr>
+                    <pic:cNvPr id="0" name="Picture 4" descr="C:\Users\Aime1\Git\Capstone-Computing-CS495-UA\deliverables\Diagrams\Calendar.PNG"/>
+                    <pic:cNvPicPr>
+                      <a:picLocks noChangeAspect="1" noChangeArrowheads="1"/>
+                    </pic:cNvPicPr>
+                  </pic:nvPicPr>
+                  <pic:blipFill>
+                    <a:blip r:embed="rId12">
+                      <a:extLst>
+                        <a:ext uri="{28A0092B-C50C-407E-A947-70E740481C1C}">
+                          <a14:useLocalDpi xmlns:a14="http://schemas.microsoft.com/office/drawing/2010/main" val="0"/>
+                        </a:ext>
+                      </a:extLst>
+                    </a:blip>
+                    <a:srcRect/>
+                    <a:stretch>
+                      <a:fillRect/>
+                    </a:stretch>
+                  </pic:blipFill>
+                  <pic:spPr bwMode="auto">
+                    <a:xfrm>
+                      <a:off x="0" y="0"/>
+                      <a:ext cx="5943600" cy="4332649"/>
+                    </a:xfrm>
+                    <a:prstGeom prst="rect">
+                      <a:avLst/>
+                    </a:prstGeom>
+                    <a:noFill/>
+                    <a:ln>
+                      <a:noFill/>
+                    </a:ln>
+                  </pic:spPr>
+                </pic:pic>
+              </a:graphicData>
+            </a:graphic>
+          </wp:inline>
+        </w:drawing>
+      </w:r>
+      <w:r>
+        <w:rPr>
+          <w:sz w:val="32"/>
+          <w:szCs w:val="32"/>
+        </w:rPr>
+        <w:br w:type="page"/>
+      </w:r>
+    </w:p>
+    <w:p>
+      <w:pPr>
+        <w:ind w:left="720"/>
+        <w:rPr>
+          <w:sz w:val="32"/>
+          <w:szCs w:val="32"/>
+        </w:rPr>
+      </w:pPr>
+    </w:p>
+    <w:p>
+      <w:pPr>
+        <w:pStyle w:val="ListParagraph"/>
+        <w:numPr>
+          <w:ilvl w:val="2"/>
+          <w:numId w:val="1"/>
+        </w:numPr>
+        <w:rPr>
+          <w:sz w:val="32"/>
+          <w:szCs w:val="32"/>
+        </w:rPr>
+      </w:pPr>
+      <w:r>
+        <w:rPr>
+          <w:sz w:val="32"/>
+          <w:szCs w:val="32"/>
+        </w:rPr>
+        <w:t>Groceries</w:t>
+      </w:r>
+    </w:p>
+    <w:p>
+      <w:pPr>
+        <w:ind w:left="720"/>
+        <w:rPr>
+          <w:sz w:val="32"/>
+          <w:szCs w:val="32"/>
+        </w:rPr>
+      </w:pPr>
+      <w:r>
+        <w:rPr>
+          <w:sz w:val="32"/>
+          <w:szCs w:val="32"/>
+        </w:rPr>
+        <w:br w:type="page"/>
+      </w:r>
+    </w:p>
+    <w:p>
+      <w:pPr>
+        <w:ind w:left="720"/>
+        <w:rPr>
+          <w:sz w:val="32"/>
+          <w:szCs w:val="32"/>
+        </w:rPr>
+      </w:pPr>
+    </w:p>
+    <w:p>
+      <w:pPr>
+        <w:pStyle w:val="ListParagraph"/>
+        <w:numPr>
+          <w:ilvl w:val="2"/>
+          <w:numId w:val="1"/>
+        </w:numPr>
+        <w:rPr>
+          <w:sz w:val="32"/>
+          <w:szCs w:val="32"/>
+        </w:rPr>
+      </w:pPr>
+      <w:r>
+        <w:rPr>
+          <w:sz w:val="32"/>
+          <w:szCs w:val="32"/>
+        </w:rPr>
+        <w:t>Media</w:t>
       </w:r>
     </w:p>
     <w:p>
@@ -5773,7 +6481,7 @@
       </w:pPr>
     </w:p>
     <w:sectPr>
-      <w:footerReference w:type="default" r:id="rId7"/>
+      <w:footerReference w:type="default" r:id="rId13"/>
       <w:pgSz w:w="12240" w:h="15840"/>
       <w:pgMar w:top="1440" w:right="1440" w:bottom="1440" w:left="1440" w:header="720" w:footer="720" w:gutter="0"/>
       <w:pgNumType w:start="0"/>
@@ -5847,7 +6555,7 @@
           <w:rPr>
             <w:noProof/>
           </w:rPr>
-          <w:t>10</w:t>
+          <w:t>15</w:t>
         </w:r>
         <w:r>
           <w:rPr>

</xml_diff>

<commit_message>
Added diagrams to req. doc
</commit_message>
<xml_diff>
--- a/deliverables/SikWare presents FML(description).docx
+++ b/deliverables/SikWare presents FML(description).docx
@@ -1,6 +1,6 @@
 
 <file path=word/document.xml><?xml version="1.0" encoding="utf-8"?>
-<w:document xmlns:wpc="http://schemas.microsoft.com/office/word/2010/wordprocessingCanvas" xmlns:mc="http://schemas.openxmlformats.org/markup-compatibility/2006" xmlns:o="urn:schemas-microsoft-com:office:office" xmlns:r="http://schemas.openxmlformats.org/officeDocument/2006/relationships" xmlns:m="http://schemas.openxmlformats.org/officeDocument/2006/math" xmlns:v="urn:schemas-microsoft-com:vml" xmlns:wp14="http://schemas.microsoft.com/office/word/2010/wordprocessingDrawing" xmlns:wp="http://schemas.openxmlformats.org/drawingml/2006/wordprocessingDrawing" xmlns:w10="urn:schemas-microsoft-com:office:word" xmlns:w="http://schemas.openxmlformats.org/wordprocessingml/2006/main" xmlns:w14="http://schemas.microsoft.com/office/word/2010/wordml" xmlns:w15="http://schemas.microsoft.com/office/word/2012/wordml" xmlns:wpg="http://schemas.microsoft.com/office/word/2010/wordprocessingGroup" xmlns:wpi="http://schemas.microsoft.com/office/word/2010/wordprocessingInk" xmlns:wne="http://schemas.microsoft.com/office/word/2006/wordml" xmlns:wps="http://schemas.microsoft.com/office/word/2010/wordprocessingShape" mc:Ignorable="w14 w15 wp14">
+<w:document xmlns:wpc="http://schemas.microsoft.com/office/word/2010/wordprocessingCanvas" xmlns:cx="http://schemas.microsoft.com/office/drawing/2014/chartex" xmlns:cx1="http://schemas.microsoft.com/office/drawing/2015/9/8/chartex" xmlns:cx2="http://schemas.microsoft.com/office/drawing/2015/10/21/chartex" xmlns:mc="http://schemas.openxmlformats.org/markup-compatibility/2006" xmlns:o="urn:schemas-microsoft-com:office:office" xmlns:r="http://schemas.openxmlformats.org/officeDocument/2006/relationships" xmlns:m="http://schemas.openxmlformats.org/officeDocument/2006/math" xmlns:v="urn:schemas-microsoft-com:vml" xmlns:wp14="http://schemas.microsoft.com/office/word/2010/wordprocessingDrawing" xmlns:wp="http://schemas.openxmlformats.org/drawingml/2006/wordprocessingDrawing" xmlns:w10="urn:schemas-microsoft-com:office:word" xmlns:w="http://schemas.openxmlformats.org/wordprocessingml/2006/main" xmlns:w14="http://schemas.microsoft.com/office/word/2010/wordml" xmlns:w15="http://schemas.microsoft.com/office/word/2012/wordml" xmlns:w16se="http://schemas.microsoft.com/office/word/2015/wordml/symex" xmlns:wpg="http://schemas.microsoft.com/office/word/2010/wordprocessingGroup" xmlns:wpi="http://schemas.microsoft.com/office/word/2010/wordprocessingInk" xmlns:wne="http://schemas.microsoft.com/office/word/2006/wordml" xmlns:wps="http://schemas.microsoft.com/office/word/2010/wordprocessingShape" mc:Ignorable="w14 w15 w16se wp14">
   <w:body>
     <w:p>
       <w:pPr>
@@ -113,7 +113,7 @@
               </wp:anchor>
             </w:drawing>
           </mc:Choice>
-          <mc:Fallback xmlns:w16se="http://schemas.microsoft.com/office/word/2015/wordml/symex" xmlns:cx2="http://schemas.microsoft.com/office/drawing/2015/10/21/chartex" xmlns:cx1="http://schemas.microsoft.com/office/drawing/2015/9/8/chartex" xmlns:cx="http://schemas.microsoft.com/office/drawing/2014/chartex">
+          <mc:Fallback>
             <w:pict>
               <v:line w14:anchorId="1743E94E" id="Straight Connector 1" o:spid="_x0000_s1026" style="position:absolute;z-index:251659264;visibility:visible;mso-wrap-style:square;mso-width-percent:0;mso-height-percent:0;mso-wrap-distance-left:9pt;mso-wrap-distance-top:0;mso-wrap-distance-right:9pt;mso-wrap-distance-bottom:0;mso-position-horizontal:absolute;mso-position-horizontal-relative:text;mso-position-vertical:absolute;mso-position-vertical-relative:text;mso-width-percent:0;mso-height-percent:0;mso-width-relative:margin;mso-height-relative:margin" from="-173.25pt,17.4pt" to="594.75pt,17.4pt" o:gfxdata="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" strokecolor="#5b9bd5 [3204]" strokeweight=".5pt">
                 <v:stroke joinstyle="miter"/>
@@ -4149,12 +4149,6 @@
           <w:szCs w:val="32"/>
         </w:rPr>
         <w:tab/>
-      </w:r>
-      <w:r>
-        <w:rPr>
-          <w:sz w:val="32"/>
-          <w:szCs w:val="32"/>
-        </w:rPr>
         <w:t>10</w:t>
       </w:r>
     </w:p>
@@ -4232,12 +4226,6 @@
           <w:szCs w:val="32"/>
         </w:rPr>
         <w:tab/>
-      </w:r>
-      <w:r>
-        <w:rPr>
-          <w:sz w:val="32"/>
-          <w:szCs w:val="32"/>
-        </w:rPr>
         <w:t>10</w:t>
       </w:r>
     </w:p>
@@ -4315,12 +4303,6 @@
           <w:szCs w:val="32"/>
         </w:rPr>
         <w:tab/>
-      </w:r>
-      <w:r>
-        <w:rPr>
-          <w:sz w:val="32"/>
-          <w:szCs w:val="32"/>
-        </w:rPr>
         <w:t>10</w:t>
       </w:r>
     </w:p>
@@ -4517,14 +4499,7 @@
           <w:sz w:val="32"/>
           <w:szCs w:val="32"/>
         </w:rPr>
-        <w:t xml:space="preserve">Overview </w:t>
-      </w:r>
-      <w:r>
-        <w:rPr>
-          <w:sz w:val="32"/>
-          <w:szCs w:val="32"/>
-        </w:rPr>
-        <w:t>–</w:t>
+        <w:t>Overview –</w:t>
       </w:r>
       <w:r>
         <w:rPr>
@@ -4649,23 +4624,7 @@
           <w:sz w:val="32"/>
           <w:szCs w:val="32"/>
         </w:rPr>
-        <w:t xml:space="preserve">Head of </w:t>
-      </w:r>
-      <w:proofErr w:type="gramStart"/>
-      <w:r>
-        <w:rPr>
-          <w:sz w:val="32"/>
-          <w:szCs w:val="32"/>
-        </w:rPr>
-        <w:t>Household(</w:t>
-      </w:r>
-      <w:proofErr w:type="gramEnd"/>
-      <w:r>
-        <w:rPr>
-          <w:sz w:val="32"/>
-          <w:szCs w:val="32"/>
-        </w:rPr>
-        <w:t>HOH) – the Admin user(s) for the living group.</w:t>
+        <w:t>Head of Household(HOH) – the Admin user(s) for the living group.</w:t>
       </w:r>
     </w:p>
     <w:p>
@@ -5966,8 +5925,6 @@
           <w:szCs w:val="32"/>
         </w:rPr>
       </w:pPr>
-      <w:bookmarkStart w:id="0" w:name="_GoBack"/>
-      <w:bookmarkEnd w:id="0"/>
     </w:p>
     <w:p>
       <w:pPr>
@@ -6408,12 +6365,92 @@
           <w:sz w:val="32"/>
           <w:szCs w:val="32"/>
         </w:rPr>
-        <w:t>Groceries</w:t>
-      </w:r>
-    </w:p>
-    <w:p>
-      <w:pPr>
-        <w:ind w:left="720"/>
+        <w:t>Pantry</w:t>
+      </w:r>
+    </w:p>
+    <w:p>
+      <w:pPr>
+        <w:rPr>
+          <w:sz w:val="32"/>
+          <w:szCs w:val="32"/>
+        </w:rPr>
+      </w:pPr>
+    </w:p>
+    <w:p>
+      <w:pPr>
+        <w:rPr>
+          <w:sz w:val="32"/>
+          <w:szCs w:val="32"/>
+        </w:rPr>
+      </w:pPr>
+      <w:r>
+        <w:rPr>
+          <w:noProof/>
+          <w:sz w:val="32"/>
+          <w:szCs w:val="32"/>
+        </w:rPr>
+        <w:drawing>
+          <wp:inline distT="0" distB="0" distL="0" distR="0">
+            <wp:extent cx="5943600" cy="3679371"/>
+            <wp:effectExtent l="0" t="0" r="0" b="0"/>
+            <wp:docPr id="11" name="Picture 11" descr="C:\Users\Ken Logan\Documents\GitHub\Capstone-Computing-CS495-UA\deliverables\Diagrams\PantryInventoryActivity.jpg"/>
+            <wp:cNvGraphicFramePr>
+              <a:graphicFrameLocks xmlns:a="http://schemas.openxmlformats.org/drawingml/2006/main" noChangeAspect="1"/>
+            </wp:cNvGraphicFramePr>
+            <a:graphic xmlns:a="http://schemas.openxmlformats.org/drawingml/2006/main">
+              <a:graphicData uri="http://schemas.openxmlformats.org/drawingml/2006/picture">
+                <pic:pic xmlns:pic="http://schemas.openxmlformats.org/drawingml/2006/picture">
+                  <pic:nvPicPr>
+                    <pic:cNvPr id="0" name="Picture 4" descr="C:\Users\Ken Logan\Documents\GitHub\Capstone-Computing-CS495-UA\deliverables\Diagrams\PantryInventoryActivity.jpg"/>
+                    <pic:cNvPicPr>
+                      <a:picLocks noChangeAspect="1" noChangeArrowheads="1"/>
+                    </pic:cNvPicPr>
+                  </pic:nvPicPr>
+                  <pic:blipFill>
+                    <a:blip r:embed="rId13">
+                      <a:extLst>
+                        <a:ext uri="{28A0092B-C50C-407E-A947-70E740481C1C}">
+                          <a14:useLocalDpi xmlns:a14="http://schemas.microsoft.com/office/drawing/2010/main" val="0"/>
+                        </a:ext>
+                      </a:extLst>
+                    </a:blip>
+                    <a:srcRect/>
+                    <a:stretch>
+                      <a:fillRect/>
+                    </a:stretch>
+                  </pic:blipFill>
+                  <pic:spPr bwMode="auto">
+                    <a:xfrm>
+                      <a:off x="0" y="0"/>
+                      <a:ext cx="5943600" cy="3679371"/>
+                    </a:xfrm>
+                    <a:prstGeom prst="rect">
+                      <a:avLst/>
+                    </a:prstGeom>
+                    <a:noFill/>
+                    <a:ln>
+                      <a:noFill/>
+                    </a:ln>
+                  </pic:spPr>
+                </pic:pic>
+              </a:graphicData>
+            </a:graphic>
+          </wp:inline>
+        </w:drawing>
+      </w:r>
+      <w:bookmarkStart w:id="0" w:name="_GoBack"/>
+      <w:bookmarkEnd w:id="0"/>
+    </w:p>
+    <w:p>
+      <w:pPr>
+        <w:rPr>
+          <w:sz w:val="32"/>
+          <w:szCs w:val="32"/>
+        </w:rPr>
+      </w:pPr>
+    </w:p>
+    <w:p>
+      <w:pPr>
         <w:rPr>
           <w:sz w:val="32"/>
           <w:szCs w:val="32"/>
@@ -6426,15 +6463,6 @@
         </w:rPr>
         <w:br w:type="page"/>
       </w:r>
-    </w:p>
-    <w:p>
-      <w:pPr>
-        <w:ind w:left="720"/>
-        <w:rPr>
-          <w:sz w:val="32"/>
-          <w:szCs w:val="32"/>
-        </w:rPr>
-      </w:pPr>
     </w:p>
     <w:p>
       <w:pPr>
@@ -6453,27 +6481,106 @@
           <w:sz w:val="32"/>
           <w:szCs w:val="32"/>
         </w:rPr>
+        <w:lastRenderedPageBreak/>
         <w:t>Media</w:t>
       </w:r>
     </w:p>
     <w:p>
       <w:pPr>
-        <w:rPr>
-          <w:sz w:val="32"/>
-          <w:szCs w:val="32"/>
-        </w:rPr>
-      </w:pPr>
-    </w:p>
-    <w:p>
-      <w:pPr>
-        <w:rPr>
-          <w:sz w:val="32"/>
-          <w:szCs w:val="32"/>
-        </w:rPr>
-      </w:pPr>
-    </w:p>
-    <w:p>
-      <w:pPr>
+        <w:ind w:left="720"/>
+        <w:rPr>
+          <w:sz w:val="32"/>
+          <w:szCs w:val="32"/>
+        </w:rPr>
+      </w:pPr>
+    </w:p>
+    <w:p>
+      <w:pPr>
+        <w:rPr>
+          <w:sz w:val="32"/>
+          <w:szCs w:val="32"/>
+        </w:rPr>
+      </w:pPr>
+      <w:r>
+        <w:rPr>
+          <w:noProof/>
+          <w:sz w:val="32"/>
+          <w:szCs w:val="32"/>
+        </w:rPr>
+        <w:drawing>
+          <wp:inline distT="0" distB="0" distL="0" distR="0">
+            <wp:extent cx="5943600" cy="3412703"/>
+            <wp:effectExtent l="0" t="0" r="0" b="0"/>
+            <wp:docPr id="10" name="Picture 10" descr="C:\Users\Ken Logan\Documents\GitHub\Capstone-Computing-CS495-UA\deliverables\Diagrams\MediaInventoryActivity.jpg"/>
+            <wp:cNvGraphicFramePr>
+              <a:graphicFrameLocks xmlns:a="http://schemas.openxmlformats.org/drawingml/2006/main" noChangeAspect="1"/>
+            </wp:cNvGraphicFramePr>
+            <a:graphic xmlns:a="http://schemas.openxmlformats.org/drawingml/2006/main">
+              <a:graphicData uri="http://schemas.openxmlformats.org/drawingml/2006/picture">
+                <pic:pic xmlns:pic="http://schemas.openxmlformats.org/drawingml/2006/picture">
+                  <pic:nvPicPr>
+                    <pic:cNvPr id="0" name="Picture 3" descr="C:\Users\Ken Logan\Documents\GitHub\Capstone-Computing-CS495-UA\deliverables\Diagrams\MediaInventoryActivity.jpg"/>
+                    <pic:cNvPicPr>
+                      <a:picLocks noChangeAspect="1" noChangeArrowheads="1"/>
+                    </pic:cNvPicPr>
+                  </pic:nvPicPr>
+                  <pic:blipFill>
+                    <a:blip r:embed="rId14">
+                      <a:extLst>
+                        <a:ext uri="{28A0092B-C50C-407E-A947-70E740481C1C}">
+                          <a14:useLocalDpi xmlns:a14="http://schemas.microsoft.com/office/drawing/2010/main" val="0"/>
+                        </a:ext>
+                      </a:extLst>
+                    </a:blip>
+                    <a:srcRect/>
+                    <a:stretch>
+                      <a:fillRect/>
+                    </a:stretch>
+                  </pic:blipFill>
+                  <pic:spPr bwMode="auto">
+                    <a:xfrm>
+                      <a:off x="0" y="0"/>
+                      <a:ext cx="5943600" cy="3412703"/>
+                    </a:xfrm>
+                    <a:prstGeom prst="rect">
+                      <a:avLst/>
+                    </a:prstGeom>
+                    <a:noFill/>
+                    <a:ln>
+                      <a:noFill/>
+                    </a:ln>
+                  </pic:spPr>
+                </pic:pic>
+              </a:graphicData>
+            </a:graphic>
+          </wp:inline>
+        </w:drawing>
+      </w:r>
+    </w:p>
+    <w:p>
+      <w:pPr>
+        <w:pStyle w:val="ListParagraph"/>
+        <w:ind w:left="1224"/>
+        <w:rPr>
+          <w:sz w:val="32"/>
+          <w:szCs w:val="32"/>
+        </w:rPr>
+      </w:pPr>
+    </w:p>
+    <w:p>
+      <w:pPr>
+        <w:pStyle w:val="ListParagraph"/>
+        <w:ind w:left="1224"/>
+        <w:rPr>
+          <w:sz w:val="32"/>
+          <w:szCs w:val="32"/>
+        </w:rPr>
+      </w:pPr>
+    </w:p>
+    <w:p>
+      <w:pPr>
+        <w:pStyle w:val="ListParagraph"/>
+        <w:ind w:left="1224"/>
         <w:rPr>
           <w:sz w:val="32"/>
           <w:szCs w:val="32"/>
@@ -6481,7 +6588,7 @@
       </w:pPr>
     </w:p>
     <w:sectPr>
-      <w:footerReference w:type="default" r:id="rId13"/>
+      <w:footerReference w:type="default" r:id="rId15"/>
       <w:pgSz w:w="12240" w:h="15840"/>
       <w:pgMar w:top="1440" w:right="1440" w:bottom="1440" w:left="1440" w:header="720" w:footer="720" w:gutter="0"/>
       <w:pgNumType w:start="0"/>
@@ -6493,7 +6600,7 @@
 </file>
 
 <file path=word/endnotes.xml><?xml version="1.0" encoding="utf-8"?>
-<w:endnotes xmlns:wpc="http://schemas.microsoft.com/office/word/2010/wordprocessingCanvas" xmlns:mc="http://schemas.openxmlformats.org/markup-compatibility/2006" xmlns:o="urn:schemas-microsoft-com:office:office" xmlns:r="http://schemas.openxmlformats.org/officeDocument/2006/relationships" xmlns:m="http://schemas.openxmlformats.org/officeDocument/2006/math" xmlns:v="urn:schemas-microsoft-com:vml" xmlns:wp14="http://schemas.microsoft.com/office/word/2010/wordprocessingDrawing" xmlns:wp="http://schemas.openxmlformats.org/drawingml/2006/wordprocessingDrawing" xmlns:w10="urn:schemas-microsoft-com:office:word" xmlns:w="http://schemas.openxmlformats.org/wordprocessingml/2006/main" xmlns:w14="http://schemas.microsoft.com/office/word/2010/wordml" xmlns:w15="http://schemas.microsoft.com/office/word/2012/wordml" xmlns:wpg="http://schemas.microsoft.com/office/word/2010/wordprocessingGroup" xmlns:wpi="http://schemas.microsoft.com/office/word/2010/wordprocessingInk" xmlns:wne="http://schemas.microsoft.com/office/word/2006/wordml" xmlns:wps="http://schemas.microsoft.com/office/word/2010/wordprocessingShape" mc:Ignorable="w14 w15 wp14">
+<w:endnotes xmlns:wpc="http://schemas.microsoft.com/office/word/2010/wordprocessingCanvas" xmlns:cx="http://schemas.microsoft.com/office/drawing/2014/chartex" xmlns:cx1="http://schemas.microsoft.com/office/drawing/2015/9/8/chartex" xmlns:cx2="http://schemas.microsoft.com/office/drawing/2015/10/21/chartex" xmlns:mc="http://schemas.openxmlformats.org/markup-compatibility/2006" xmlns:o="urn:schemas-microsoft-com:office:office" xmlns:r="http://schemas.openxmlformats.org/officeDocument/2006/relationships" xmlns:m="http://schemas.openxmlformats.org/officeDocument/2006/math" xmlns:v="urn:schemas-microsoft-com:vml" xmlns:wp14="http://schemas.microsoft.com/office/word/2010/wordprocessingDrawing" xmlns:wp="http://schemas.openxmlformats.org/drawingml/2006/wordprocessingDrawing" xmlns:w10="urn:schemas-microsoft-com:office:word" xmlns:w="http://schemas.openxmlformats.org/wordprocessingml/2006/main" xmlns:w14="http://schemas.microsoft.com/office/word/2010/wordml" xmlns:w15="http://schemas.microsoft.com/office/word/2012/wordml" xmlns:w16se="http://schemas.microsoft.com/office/word/2015/wordml/symex" xmlns:wpg="http://schemas.microsoft.com/office/word/2010/wordprocessingGroup" xmlns:wpi="http://schemas.microsoft.com/office/word/2010/wordprocessingInk" xmlns:wne="http://schemas.microsoft.com/office/word/2006/wordml" xmlns:wps="http://schemas.microsoft.com/office/word/2010/wordprocessingShape" mc:Ignorable="w14 w15 w16se wp14">
   <w:endnote w:type="separator" w:id="-1">
     <w:p>
       <w:pPr>
@@ -6518,7 +6625,7 @@
 </file>
 
 <file path=word/footer1.xml><?xml version="1.0" encoding="utf-8"?>
-<w:ftr xmlns:wpc="http://schemas.microsoft.com/office/word/2010/wordprocessingCanvas" xmlns:mc="http://schemas.openxmlformats.org/markup-compatibility/2006" xmlns:o="urn:schemas-microsoft-com:office:office" xmlns:r="http://schemas.openxmlformats.org/officeDocument/2006/relationships" xmlns:m="http://schemas.openxmlformats.org/officeDocument/2006/math" xmlns:v="urn:schemas-microsoft-com:vml" xmlns:wp14="http://schemas.microsoft.com/office/word/2010/wordprocessingDrawing" xmlns:wp="http://schemas.openxmlformats.org/drawingml/2006/wordprocessingDrawing" xmlns:w10="urn:schemas-microsoft-com:office:word" xmlns:w="http://schemas.openxmlformats.org/wordprocessingml/2006/main" xmlns:w14="http://schemas.microsoft.com/office/word/2010/wordml" xmlns:w15="http://schemas.microsoft.com/office/word/2012/wordml" xmlns:wpg="http://schemas.microsoft.com/office/word/2010/wordprocessingGroup" xmlns:wpi="http://schemas.microsoft.com/office/word/2010/wordprocessingInk" xmlns:wne="http://schemas.microsoft.com/office/word/2006/wordml" xmlns:wps="http://schemas.microsoft.com/office/word/2010/wordprocessingShape" mc:Ignorable="w14 w15 wp14">
+<w:ftr xmlns:wpc="http://schemas.microsoft.com/office/word/2010/wordprocessingCanvas" xmlns:cx="http://schemas.microsoft.com/office/drawing/2014/chartex" xmlns:cx1="http://schemas.microsoft.com/office/drawing/2015/9/8/chartex" xmlns:cx2="http://schemas.microsoft.com/office/drawing/2015/10/21/chartex" xmlns:mc="http://schemas.openxmlformats.org/markup-compatibility/2006" xmlns:o="urn:schemas-microsoft-com:office:office" xmlns:r="http://schemas.openxmlformats.org/officeDocument/2006/relationships" xmlns:m="http://schemas.openxmlformats.org/officeDocument/2006/math" xmlns:v="urn:schemas-microsoft-com:vml" xmlns:wp14="http://schemas.microsoft.com/office/word/2010/wordprocessingDrawing" xmlns:wp="http://schemas.openxmlformats.org/drawingml/2006/wordprocessingDrawing" xmlns:w10="urn:schemas-microsoft-com:office:word" xmlns:w="http://schemas.openxmlformats.org/wordprocessingml/2006/main" xmlns:w14="http://schemas.microsoft.com/office/word/2010/wordml" xmlns:w15="http://schemas.microsoft.com/office/word/2012/wordml" xmlns:w16se="http://schemas.microsoft.com/office/word/2015/wordml/symex" xmlns:wpg="http://schemas.microsoft.com/office/word/2010/wordprocessingGroup" xmlns:wpi="http://schemas.microsoft.com/office/word/2010/wordprocessingInk" xmlns:wne="http://schemas.microsoft.com/office/word/2006/wordml" xmlns:wps="http://schemas.microsoft.com/office/word/2010/wordprocessingShape" mc:Ignorable="w14 w15 w16se wp14">
   <w:sdt>
     <w:sdtPr>
       <w:id w:val="-770087137"/>
@@ -6555,7 +6662,7 @@
           <w:rPr>
             <w:noProof/>
           </w:rPr>
-          <w:t>15</w:t>
+          <w:t>16</w:t>
         </w:r>
         <w:r>
           <w:rPr>
@@ -6585,7 +6692,7 @@
 </file>
 
 <file path=word/footnotes.xml><?xml version="1.0" encoding="utf-8"?>
-<w:footnotes xmlns:wpc="http://schemas.microsoft.com/office/word/2010/wordprocessingCanvas" xmlns:mc="http://schemas.openxmlformats.org/markup-compatibility/2006" xmlns:o="urn:schemas-microsoft-com:office:office" xmlns:r="http://schemas.openxmlformats.org/officeDocument/2006/relationships" xmlns:m="http://schemas.openxmlformats.org/officeDocument/2006/math" xmlns:v="urn:schemas-microsoft-com:vml" xmlns:wp14="http://schemas.microsoft.com/office/word/2010/wordprocessingDrawing" xmlns:wp="http://schemas.openxmlformats.org/drawingml/2006/wordprocessingDrawing" xmlns:w10="urn:schemas-microsoft-com:office:word" xmlns:w="http://schemas.openxmlformats.org/wordprocessingml/2006/main" xmlns:w14="http://schemas.microsoft.com/office/word/2010/wordml" xmlns:w15="http://schemas.microsoft.com/office/word/2012/wordml" xmlns:wpg="http://schemas.microsoft.com/office/word/2010/wordprocessingGroup" xmlns:wpi="http://schemas.microsoft.com/office/word/2010/wordprocessingInk" xmlns:wne="http://schemas.microsoft.com/office/word/2006/wordml" xmlns:wps="http://schemas.microsoft.com/office/word/2010/wordprocessingShape" mc:Ignorable="w14 w15 wp14">
+<w:footnotes xmlns:wpc="http://schemas.microsoft.com/office/word/2010/wordprocessingCanvas" xmlns:cx="http://schemas.microsoft.com/office/drawing/2014/chartex" xmlns:cx1="http://schemas.microsoft.com/office/drawing/2015/9/8/chartex" xmlns:cx2="http://schemas.microsoft.com/office/drawing/2015/10/21/chartex" xmlns:mc="http://schemas.openxmlformats.org/markup-compatibility/2006" xmlns:o="urn:schemas-microsoft-com:office:office" xmlns:r="http://schemas.openxmlformats.org/officeDocument/2006/relationships" xmlns:m="http://schemas.openxmlformats.org/officeDocument/2006/math" xmlns:v="urn:schemas-microsoft-com:vml" xmlns:wp14="http://schemas.microsoft.com/office/word/2010/wordprocessingDrawing" xmlns:wp="http://schemas.openxmlformats.org/drawingml/2006/wordprocessingDrawing" xmlns:w10="urn:schemas-microsoft-com:office:word" xmlns:w="http://schemas.openxmlformats.org/wordprocessingml/2006/main" xmlns:w14="http://schemas.microsoft.com/office/word/2010/wordml" xmlns:w15="http://schemas.microsoft.com/office/word/2012/wordml" xmlns:w16se="http://schemas.microsoft.com/office/word/2015/wordml/symex" xmlns:wpg="http://schemas.microsoft.com/office/word/2010/wordprocessingGroup" xmlns:wpi="http://schemas.microsoft.com/office/word/2010/wordprocessingInk" xmlns:wne="http://schemas.microsoft.com/office/word/2006/wordml" xmlns:wps="http://schemas.microsoft.com/office/word/2010/wordprocessingShape" mc:Ignorable="w14 w15 w16se wp14">
   <w:footnote w:type="separator" w:id="-1">
     <w:p>
       <w:pPr>
@@ -6610,8 +6717,8 @@
 </file>
 
 <file path=word/numbering.xml><?xml version="1.0" encoding="utf-8"?>
-<w:numbering xmlns:wpc="http://schemas.microsoft.com/office/word/2010/wordprocessingCanvas" xmlns:mc="http://schemas.openxmlformats.org/markup-compatibility/2006" xmlns:o="urn:schemas-microsoft-com:office:office" xmlns:r="http://schemas.openxmlformats.org/officeDocument/2006/relationships" xmlns:m="http://schemas.openxmlformats.org/officeDocument/2006/math" xmlns:v="urn:schemas-microsoft-com:vml" xmlns:wp14="http://schemas.microsoft.com/office/word/2010/wordprocessingDrawing" xmlns:wp="http://schemas.openxmlformats.org/drawingml/2006/wordprocessingDrawing" xmlns:w10="urn:schemas-microsoft-com:office:word" xmlns:w="http://schemas.openxmlformats.org/wordprocessingml/2006/main" xmlns:w14="http://schemas.microsoft.com/office/word/2010/wordml" xmlns:w15="http://schemas.microsoft.com/office/word/2012/wordml" xmlns:wpg="http://schemas.microsoft.com/office/word/2010/wordprocessingGroup" xmlns:wpi="http://schemas.microsoft.com/office/word/2010/wordprocessingInk" xmlns:wne="http://schemas.microsoft.com/office/word/2006/wordml" xmlns:wps="http://schemas.microsoft.com/office/word/2010/wordprocessingShape" mc:Ignorable="w14 w15 wp14">
-  <w:abstractNum w:abstractNumId="0">
+<w:numbering xmlns:wpc="http://schemas.microsoft.com/office/word/2010/wordprocessingCanvas" xmlns:cx="http://schemas.microsoft.com/office/drawing/2014/chartex" xmlns:cx1="http://schemas.microsoft.com/office/drawing/2015/9/8/chartex" xmlns:cx2="http://schemas.microsoft.com/office/drawing/2015/10/21/chartex" xmlns:mc="http://schemas.openxmlformats.org/markup-compatibility/2006" xmlns:o="urn:schemas-microsoft-com:office:office" xmlns:r="http://schemas.openxmlformats.org/officeDocument/2006/relationships" xmlns:m="http://schemas.openxmlformats.org/officeDocument/2006/math" xmlns:v="urn:schemas-microsoft-com:vml" xmlns:wp14="http://schemas.microsoft.com/office/word/2010/wordprocessingDrawing" xmlns:wp="http://schemas.openxmlformats.org/drawingml/2006/wordprocessingDrawing" xmlns:w10="urn:schemas-microsoft-com:office:word" xmlns:w="http://schemas.openxmlformats.org/wordprocessingml/2006/main" xmlns:w14="http://schemas.microsoft.com/office/word/2010/wordml" xmlns:w15="http://schemas.microsoft.com/office/word/2012/wordml" xmlns:w16se="http://schemas.microsoft.com/office/word/2015/wordml/symex" xmlns:wpg="http://schemas.microsoft.com/office/word/2010/wordprocessingGroup" xmlns:wpi="http://schemas.microsoft.com/office/word/2010/wordprocessingInk" xmlns:wne="http://schemas.microsoft.com/office/word/2006/wordml" xmlns:wps="http://schemas.microsoft.com/office/word/2010/wordprocessingShape" mc:Ignorable="w14 w15 w16se wp14">
+  <w:abstractNum w:abstractNumId="0" w15:restartNumberingAfterBreak="0">
     <w:nsid w:val="11D9715B"/>
     <w:multiLevelType w:val="multilevel"/>
     <w:tmpl w:val="0409001F"/>
@@ -6697,7 +6804,7 @@
       </w:pPr>
     </w:lvl>
   </w:abstractNum>
-  <w:abstractNum w:abstractNumId="1">
+  <w:abstractNum w:abstractNumId="1" w15:restartNumberingAfterBreak="0">
     <w:nsid w:val="1AB713A7"/>
     <w:multiLevelType w:val="multilevel"/>
     <w:tmpl w:val="0409001F"/>
@@ -6793,7 +6900,7 @@
 </file>
 
 <file path=word/styles.xml><?xml version="1.0" encoding="utf-8"?>
-<w:styles xmlns:mc="http://schemas.openxmlformats.org/markup-compatibility/2006" xmlns:r="http://schemas.openxmlformats.org/officeDocument/2006/relationships" xmlns:w="http://schemas.openxmlformats.org/wordprocessingml/2006/main" xmlns:w14="http://schemas.microsoft.com/office/word/2010/wordml" xmlns:w15="http://schemas.microsoft.com/office/word/2012/wordml" mc:Ignorable="w14 w15">
+<w:styles xmlns:mc="http://schemas.openxmlformats.org/markup-compatibility/2006" xmlns:r="http://schemas.openxmlformats.org/officeDocument/2006/relationships" xmlns:w="http://schemas.openxmlformats.org/wordprocessingml/2006/main" xmlns:w14="http://schemas.microsoft.com/office/word/2010/wordml" xmlns:w15="http://schemas.microsoft.com/office/word/2012/wordml" xmlns:w16se="http://schemas.microsoft.com/office/word/2015/wordml/symex" mc:Ignorable="w14 w15 w16se">
   <w:docDefaults>
     <w:rPrDefault>
       <w:rPr>
@@ -6809,7 +6916,7 @@
       </w:pPr>
     </w:pPrDefault>
   </w:docDefaults>
-  <w:latentStyles w:defLockedState="0" w:defUIPriority="99" w:defSemiHidden="0" w:defUnhideWhenUsed="0" w:defQFormat="0" w:count="371">
+  <w:latentStyles w:defLockedState="0" w:defUIPriority="99" w:defSemiHidden="0" w:defUnhideWhenUsed="0" w:defQFormat="0" w:count="372">
     <w:lsdException w:name="Normal" w:uiPriority="0" w:qFormat="1"/>
     <w:lsdException w:name="heading 1" w:uiPriority="9" w:qFormat="1"/>
     <w:lsdException w:name="heading 2" w:semiHidden="1" w:uiPriority="9" w:unhideWhenUsed="1" w:qFormat="1"/>
@@ -6915,7 +7022,6 @@
     <w:lsdException w:name="HTML Sample" w:semiHidden="1" w:unhideWhenUsed="1"/>
     <w:lsdException w:name="HTML Typewriter" w:semiHidden="1" w:unhideWhenUsed="1"/>
     <w:lsdException w:name="HTML Variable" w:semiHidden="1" w:unhideWhenUsed="1"/>
-    <w:lsdException w:name="Normal Table" w:semiHidden="1" w:unhideWhenUsed="1"/>
     <w:lsdException w:name="annotation subject" w:semiHidden="1" w:unhideWhenUsed="1"/>
     <w:lsdException w:name="No List" w:semiHidden="1" w:unhideWhenUsed="1"/>
     <w:lsdException w:name="Outline List 1" w:semiHidden="1" w:unhideWhenUsed="1"/>
@@ -6962,10 +7068,8 @@
     <w:lsdException w:name="Table Subtle 2" w:semiHidden="1" w:unhideWhenUsed="1"/>
     <w:lsdException w:name="Table Web 1" w:semiHidden="1" w:unhideWhenUsed="1"/>
     <w:lsdException w:name="Table Web 2" w:semiHidden="1" w:unhideWhenUsed="1"/>
-    <w:lsdException w:name="Table Web 3" w:semiHidden="1" w:unhideWhenUsed="1"/>
     <w:lsdException w:name="Balloon Text" w:semiHidden="1" w:unhideWhenUsed="1"/>
     <w:lsdException w:name="Table Grid" w:uiPriority="39"/>
-    <w:lsdException w:name="Table Theme" w:semiHidden="1" w:unhideWhenUsed="1"/>
     <w:lsdException w:name="Placeholder Text" w:semiHidden="1"/>
     <w:lsdException w:name="No Spacing" w:uiPriority="1" w:qFormat="1"/>
     <w:lsdException w:name="Light Shading" w:uiPriority="60"/>
@@ -7181,6 +7285,7 @@
     <w:lsdException w:name="List Table 5 Dark Accent 6" w:uiPriority="50"/>
     <w:lsdException w:name="List Table 6 Colorful Accent 6" w:uiPriority="51"/>
     <w:lsdException w:name="List Table 7 Colorful Accent 6" w:uiPriority="52"/>
+    <w:lsdException w:name="Mention" w:semiHidden="1" w:unhideWhenUsed="1"/>
   </w:latentStyles>
   <w:style w:type="paragraph" w:default="1" w:styleId="Normal">
     <w:name w:val="Normal"/>
@@ -7233,7 +7338,6 @@
       <w:spacing w:after="0" w:line="240" w:lineRule="auto"/>
     </w:pPr>
     <w:tblPr>
-      <w:tblInd w:w="0" w:type="dxa"/>
       <w:tblBorders>
         <w:top w:val="single" w:sz="4" w:space="0" w:color="auto"/>
         <w:left w:val="single" w:sz="4" w:space="0" w:color="auto"/>
@@ -7242,12 +7346,6 @@
         <w:insideH w:val="single" w:sz="4" w:space="0" w:color="auto"/>
         <w:insideV w:val="single" w:sz="4" w:space="0" w:color="auto"/>
       </w:tblBorders>
-      <w:tblCellMar>
-        <w:top w:w="0" w:type="dxa"/>
-        <w:left w:w="108" w:type="dxa"/>
-        <w:bottom w:w="0" w:type="dxa"/>
-        <w:right w:w="108" w:type="dxa"/>
-      </w:tblCellMar>
     </w:tblPr>
   </w:style>
   <w:style w:type="paragraph" w:styleId="Header">

</xml_diff>